<commit_message>
Expand markdown text explaining models
</commit_message>
<xml_diff>
--- a/Doc/PM_ResponseOpts_pronouns.docx
+++ b/Doc/PM_ResponseOpts_pronouns.docx
@@ -74,14 +74,7 @@
           <w:b w:val="false"/>
           <w:bCs w:val="false"/>
         </w:rPr>
-        <w:t xml:space="preserve">Something that has come up in discussions before is the possibility of adding an additional data collection, looking specifically at pronouns. The driving impetus for this study was to examine categorization changed depending on the types of response options participants used. Particularly if the pattern was less consistent with what we might call categorical perception. From what we can see, this did not necessarily pan out. </w:t>
-      </w:r>
-      <w:r>
-        <w:rPr>
-          <w:b w:val="false"/>
-          <w:bCs w:val="false"/>
-        </w:rPr>
-        <w:t>Figure 1 shows an example of the comparison. Basically, what the figure suggests to me is that there was something like categorical perception and it occurred in</w:t>
+        <w:t>Something that has come up in discussions before is the possibility of adding an additional data collection, looking specifically at pronouns. The driving impetus for this study was to examine categorization changed depending on the types of response options participants used. Particularly if the pattern was less consistent with what we might call categorical perception. From what we can see, this did not necessarily pan out. Figure 1 shows an example of the comparison. Basically, what the figure suggests to me is that there was something like categorical perception and it occurred in</w:t>
       </w:r>
     </w:p>
     <w:p>
@@ -377,100 +370,44 @@
           <w:b w:val="false"/>
           <w:bCs w:val="false"/>
         </w:rPr>
-        <w:t xml:space="preserve">What are some downsides, or at least some challenges? There is a comparability problem. </w:t>
-      </w:r>
-      <w:r>
-        <w:rPr>
-          <w:b w:val="false"/>
-          <w:bCs w:val="false"/>
-        </w:rPr>
-        <w:t xml:space="preserve">Is a condition where participants categorize using pronouns really the same as when participants are applying categories. This gets at the broader question of is a pronoun a category. And the difficulty is that it’s kind of not. It’s just a way to refer to someone. On the other hand, it is the case that using a pronoun is an indicator of having put someone into a category, and maybe more importantly, non-binary pronouns are specifically a way to not use place someone in a category. </w:t>
-      </w:r>
-      <w:r>
-        <w:rPr>
-          <w:b w:val="false"/>
-          <w:bCs w:val="false"/>
-        </w:rPr>
-        <w:t>There’s also the issue if we’re talking about pronouns as an outcome, can we even talk about categorical perception? I mean, if people are using the pronoun she, is that based on them perceiving the person as a woman? It gets a little bit muddy there.</w:t>
-      </w:r>
-      <w:r>
-        <w:rPr>
-          <w:b w:val="false"/>
-          <w:bCs w:val="false"/>
-        </w:rPr>
-        <w:t xml:space="preserve"> So </w:t>
-      </w:r>
-      <w:r>
-        <w:rPr>
-          <w:b w:val="false"/>
-          <w:bCs w:val="false"/>
-        </w:rPr>
-        <w:t>pronouns are</w:t>
-      </w:r>
-      <w:r>
-        <w:rPr>
-          <w:b w:val="false"/>
-          <w:bCs w:val="false"/>
-        </w:rPr>
-        <w:t xml:space="preserve"> related to categorization, </w:t>
-      </w:r>
-      <w:r>
-        <w:rPr>
-          <w:b w:val="false"/>
-          <w:bCs w:val="false"/>
-        </w:rPr>
-        <w:t>are</w:t>
-      </w:r>
-      <w:r>
-        <w:rPr>
-          <w:b w:val="false"/>
-          <w:bCs w:val="false"/>
-        </w:rPr>
-        <w:t xml:space="preserve"> perhaps indicative of categorization, but can’t be said to be a direct measure of categorization. Is that a problem? Maybe! It might mean that that directly comparing a pronoun condition to the ones above is misleading. </w:t>
-      </w:r>
-    </w:p>
-    <w:p>
-      <w:pPr>
-        <w:pStyle w:val="Normal"/>
-        <w:bidi w:val="0"/>
-        <w:jc w:val="left"/>
-        <w:rPr>
-          <w:b w:val="false"/>
-          <w:b w:val="false"/>
-          <w:bCs w:val="false"/>
-        </w:rPr>
-      </w:pPr>
-      <w:r>
-        <w:rPr>
-          <w:b w:val="false"/>
-          <w:bCs w:val="false"/>
-        </w:rPr>
-      </w:r>
-    </w:p>
-    <w:p>
-      <w:pPr>
-        <w:pStyle w:val="Normal"/>
-        <w:bidi w:val="0"/>
-        <w:jc w:val="left"/>
-        <w:rPr>
-          <w:b w:val="false"/>
-          <w:b w:val="false"/>
-          <w:bCs w:val="false"/>
-        </w:rPr>
-      </w:pPr>
-      <w:r>
-        <w:rPr>
-          <w:b w:val="false"/>
-          <w:bCs w:val="false"/>
-        </w:rPr>
-        <w:t xml:space="preserve">Another potential issue is that using pronouns would take us a couple of steps away from the original research question. Again, the original research question is how do various types of response options affect categorical perception. The sort of implicit in this question is that the response options are ones used by researchers in experiments. I don’t think it ever happens to be the case that researchers in categorization studies are giving people the option to use certain pronouns. Fair enough, so we say that this study is about categorization on a broader, more naturalistic level. Okay, but even this, this type of design is a little awkward. It isn’t very naturalistic for someone to pick a set of pronouns from a list. So a potential pronoun condition would sort of awkwardly straddle a middle ground of not being very similar to anything done by </w:t>
-      </w:r>
-      <w:r>
-        <w:rPr>
-          <w:b w:val="false"/>
-          <w:bCs w:val="false"/>
-        </w:rPr>
-        <w:t xml:space="preserve">practicing researchers but also not being a very naturalistic situation. </w:t>
+        <w:t xml:space="preserve">What are some downsides, or at least some challenges? There is a comparability problem. Is a condition where participants categorize using pronouns really the same as when participants are applying categories. This gets at the broader question of is a pronoun a category. And the difficulty is that it’s kind of not. It’s just a way to refer to someone. On the other hand, it is the case that using a pronoun is an indicator of having put someone into a category, and maybe more importantly, non-binary pronouns are specifically a way to not use place someone in a category. There’s also the issue if we’re talking about pronouns as an outcome, can we even talk about categorical perception? I mean, if people are using the pronoun she, is that based on them perceiving the person as a woman? It gets a little bit muddy there. So pronouns are related to categorization, are perhaps indicative of categorization, but can’t be said to be a direct measure of categorization. Is that a problem? Maybe! It might mean that that directly comparing a pronoun condition to the ones above is misleading. </w:t>
+      </w:r>
+    </w:p>
+    <w:p>
+      <w:pPr>
+        <w:pStyle w:val="Normal"/>
+        <w:bidi w:val="0"/>
+        <w:jc w:val="left"/>
+        <w:rPr>
+          <w:b w:val="false"/>
+          <w:b w:val="false"/>
+          <w:bCs w:val="false"/>
+        </w:rPr>
+      </w:pPr>
+      <w:r>
+        <w:rPr>
+          <w:b w:val="false"/>
+          <w:bCs w:val="false"/>
+        </w:rPr>
+      </w:r>
+    </w:p>
+    <w:p>
+      <w:pPr>
+        <w:pStyle w:val="Normal"/>
+        <w:bidi w:val="0"/>
+        <w:jc w:val="left"/>
+        <w:rPr>
+          <w:b w:val="false"/>
+          <w:b w:val="false"/>
+          <w:bCs w:val="false"/>
+        </w:rPr>
+      </w:pPr>
+      <w:r>
+        <w:rPr>
+          <w:b w:val="false"/>
+          <w:bCs w:val="false"/>
+        </w:rPr>
+        <w:t xml:space="preserve">Another potential issue is that using pronouns would take us a couple of steps away from the original research question. Again, the original research question is how do various types of response options affect categorical perception. The sort of implicit in this question is that the response options are ones used by researchers in experiments. I don’t think it ever happens to be the case that researchers in categorization studies are giving people the option to use certain pronouns. Fair enough, so we say that this study is about categorization on a broader, more naturalistic level. Okay, but even this, this type of design is a little awkward. It isn’t very naturalistic for someone to pick a set of pronouns from a list. So a potential pronoun condition would sort of awkwardly straddle a middle ground of not being very similar to anything done by practicing researchers but also not being a very naturalistic situation. </w:t>
       </w:r>
     </w:p>
     <w:p>
@@ -526,21 +463,7 @@
           <w:b w:val="false"/>
           <w:bCs w:val="false"/>
         </w:rPr>
-        <w:t xml:space="preserve">Okay, so given these strengths and challenges, where does that leave us? Does this suggest that we need to give up? Well, let’s think about. First of all something that I’ve noted is that we already have two types of outcomes: categorical and dimensional. These are already not quite comparable, so it might actually make sense to write them up as two separate experiments within the same paper.  </w:t>
-      </w:r>
-      <w:r>
-        <w:rPr>
-          <w:b w:val="false"/>
-          <w:bCs w:val="false"/>
-        </w:rPr>
-        <w:t>And if we already have an article with two experiments, why not add a third? So if we’re in the mindset of a third experiment, then t</w:t>
-      </w:r>
-      <w:r>
-        <w:rPr>
-          <w:b w:val="false"/>
-          <w:bCs w:val="false"/>
-        </w:rPr>
-        <w:t xml:space="preserve">hat creates a little bit of space for the pronoun experiment, however, it looks, to be a little different. </w:t>
+        <w:t xml:space="preserve">Okay, so given these strengths and challenges, where does that leave us? Does this suggest that we need to give up? Well, let’s think about. First of all something that I’ve noted is that we already have two types of outcomes: categorical and dimensional. These are already not quite comparable, so it might actually make sense to write them up as two separate experiments within the same paper.  And if we already have an article with two experiments, why not add a third? So if we’re in the mindset of a third experiment, then that creates a little bit of space for the pronoun experiment, however, it looks, to be a little different. </w:t>
       </w:r>
     </w:p>
     <w:p>
@@ -614,21 +537,7 @@
           <w:b w:val="false"/>
           <w:bCs w:val="false"/>
         </w:rPr>
-        <w:t xml:space="preserve">So what could an additional experiment actually look like? One way is to compare a pronoun condition to the free-text condition </w:t>
-      </w:r>
-      <w:r>
-        <w:rPr>
-          <w:b w:val="false"/>
-          <w:bCs w:val="false"/>
-        </w:rPr>
-        <w:t>(as in figure 2)</w:t>
-      </w:r>
-      <w:r>
-        <w:rPr>
-          <w:b w:val="false"/>
-          <w:bCs w:val="false"/>
-        </w:rPr>
-        <w:t xml:space="preserve">. When people spontaneously name gender categories, they think about of gender as something binary, but when people give pronouns, it might somehow be filtered through social interactions and they’d maybe be more open to going beyond the binary. That would be an interesting finding! Then the outcome of interest would be something more along the lines of “how often do you categorize beyond the binary”? </w:t>
+        <w:t xml:space="preserve">So what could an additional experiment actually look like? One way is to compare a pronoun condition to the free-text condition (as in figure 2). When people spontaneously name gender categories, they think about of gender as something binary, but when people give pronouns, it might somehow be filtered through social interactions and they’d maybe be more open to going beyond the binary. That would be an interesting finding! Then the outcome of interest would be something more along the lines of “how often do you categorize beyond the binary”? </w:t>
       </w:r>
     </w:p>
     <w:p>
@@ -982,14 +891,7 @@
           <w:b w:val="false"/>
           <w:bCs w:val="false"/>
         </w:rPr>
-        <w:t xml:space="preserve">Another option would be to double down on pronouns, </w:t>
-      </w:r>
-      <w:r>
-        <w:rPr>
-          <w:b w:val="false"/>
-          <w:bCs w:val="false"/>
-        </w:rPr>
-        <w:t xml:space="preserve">and compare two different conditions using pronouns. For example one condition where participants choose pronouns based on forced choice and another where participants select pronouns based on free text. This would get us a little bit closer to the original research question of how the way that options are presented affects the outcome. This kind of setup has the advantage of being more comparable. </w:t>
+        <w:t xml:space="preserve">Another option would be to double down on pronouns, and compare two different conditions using pronouns. For example one condition where participants choose pronouns based on forced choice and another where participants select pronouns based on free text. This would get us a little bit closer to the original research question of how the way that options are presented affects the outcome. This kind of setup has the advantage of being more comparable. </w:t>
       </w:r>
     </w:p>
     <w:p>
@@ -1311,7 +1213,6 @@
     </w:rPrDefault>
     <w:pPrDefault>
       <w:pPr>
-        <w:widowControl/>
         <w:suppressAutoHyphens w:val="true"/>
       </w:pPr>
     </w:pPrDefault>
@@ -1321,10 +1222,11 @@
     <w:qFormat/>
     <w:pPr>
       <w:widowControl/>
-      <w:kinsoku w:val="true"/>
-      <w:overflowPunct w:val="true"/>
-      <w:autoSpaceDE w:val="true"/>
+      <w:suppressAutoHyphens w:val="true"/>
+      <w:overflowPunct w:val="false"/>
       <w:bidi w:val="0"/>
+      <w:spacing w:before="0" w:after="0"/>
+      <w:jc w:val="left"/>
     </w:pPr>
     <w:rPr>
       <w:rFonts w:ascii="Liberation Serif" w:hAnsi="Liberation Serif" w:eastAsia="Songti SC" w:cs="Arial Unicode MS"/>

</xml_diff>